<commit_message>
Agregado de efectos de sonido
Se agregan efectso de sonido en espacios sin diálogo. y otros efectos especiales.
</commit_message>
<xml_diff>
--- a/_docs/2nd Grade Mini Book-scripts.docx
+++ b/_docs/2nd Grade Mini Book-scripts.docx
@@ -1,6 +1,6 @@
 
 <file path=word/document.xml><?xml version="1.0" encoding="utf-8"?>
-<w:document xmlns:wpc="http://schemas.microsoft.com/office/word/2010/wordprocessingCanvas" xmlns:mc="http://schemas.openxmlformats.org/markup-compatibility/2006" xmlns:o="urn:schemas-microsoft-com:office:office" xmlns:r="http://schemas.openxmlformats.org/officeDocument/2006/relationships" xmlns:m="http://schemas.openxmlformats.org/officeDocument/2006/math" xmlns:v="urn:schemas-microsoft-com:vml" xmlns:wp14="http://schemas.microsoft.com/office/word/2010/wordprocessingDrawing" xmlns:wp="http://schemas.openxmlformats.org/drawingml/2006/wordprocessingDrawing" xmlns:w10="urn:schemas-microsoft-com:office:word" xmlns:w="http://schemas.openxmlformats.org/wordprocessingml/2006/main" xmlns:w14="http://schemas.microsoft.com/office/word/2010/wordml" xmlns:w15="http://schemas.microsoft.com/office/word/2012/wordml" xmlns:wpg="http://schemas.microsoft.com/office/word/2010/wordprocessingGroup" xmlns:wpi="http://schemas.microsoft.com/office/word/2010/wordprocessingInk" xmlns:wne="http://schemas.microsoft.com/office/word/2006/wordml" xmlns:wps="http://schemas.microsoft.com/office/word/2010/wordprocessingShape" mc:Ignorable="w14 w15 wp14">
+<w:document xmlns:wpc="http://schemas.microsoft.com/office/word/2010/wordprocessingCanvas" xmlns:cx="http://schemas.microsoft.com/office/drawing/2014/chartex" xmlns:mc="http://schemas.openxmlformats.org/markup-compatibility/2006" xmlns:o="urn:schemas-microsoft-com:office:office" xmlns:r="http://schemas.openxmlformats.org/officeDocument/2006/relationships" xmlns:m="http://schemas.openxmlformats.org/officeDocument/2006/math" xmlns:v="urn:schemas-microsoft-com:vml" xmlns:wp14="http://schemas.microsoft.com/office/word/2010/wordprocessingDrawing" xmlns:wp="http://schemas.openxmlformats.org/drawingml/2006/wordprocessingDrawing" xmlns:w10="urn:schemas-microsoft-com:office:word" xmlns:w="http://schemas.openxmlformats.org/wordprocessingml/2006/main" xmlns:w14="http://schemas.microsoft.com/office/word/2010/wordml" xmlns:w15="http://schemas.microsoft.com/office/word/2012/wordml" xmlns:w16se="http://schemas.microsoft.com/office/word/2015/wordml/symex" xmlns:wpg="http://schemas.microsoft.com/office/word/2010/wordprocessingGroup" xmlns:wpi="http://schemas.microsoft.com/office/word/2010/wordprocessingInk" xmlns:wne="http://schemas.microsoft.com/office/word/2006/wordml" xmlns:wps="http://schemas.microsoft.com/office/word/2010/wordprocessingShape" mc:Ignorable="w14 w15 w16se wp14">
   <w:body>
     <w:p>
       <w:r>
@@ -611,7 +611,7 @@
             <w:r>
               <w:rPr>
                 <w:noProof/>
-                <w:lang w:val="es-ES" w:eastAsia="es-ES"/>
+                <w:lang w:val="es-CR" w:eastAsia="es-CR"/>
               </w:rPr>
               <w:drawing>
                 <wp:inline distT="0" distB="0" distL="0" distR="0" wp14:anchorId="31BBDE32" wp14:editId="71BE72F9">
@@ -657,22 +657,13 @@
                 <w:lang w:val="es-CR"/>
               </w:rPr>
             </w:pPr>
-            <w:proofErr w:type="gramStart"/>
             <w:r>
               <w:rPr>
                 <w:color w:val="538135" w:themeColor="accent6" w:themeShade="BF"/>
                 <w:lang w:val="es-ES"/>
               </w:rPr>
               <w:lastRenderedPageBreak/>
-              <w:t>abajo</w:t>
-            </w:r>
-            <w:proofErr w:type="gramEnd"/>
-            <w:r>
-              <w:rPr>
-                <w:color w:val="538135" w:themeColor="accent6" w:themeShade="BF"/>
-                <w:lang w:val="es-ES"/>
-              </w:rPr>
-              <w:t xml:space="preserve"> a través del rayo de luz.</w:t>
+              <w:t>abajo a través del rayo de luz.</w:t>
             </w:r>
           </w:p>
           <w:p>
@@ -832,6 +823,7 @@
                 <w:b/>
                 <w:lang w:val="es-CR"/>
               </w:rPr>
+              <w:lastRenderedPageBreak/>
               <w:t>2</w:t>
             </w:r>
           </w:p>
@@ -1723,6 +1715,7 @@
               <w:rPr>
                 <w:b/>
               </w:rPr>
+              <w:lastRenderedPageBreak/>
               <w:t>7</w:t>
             </w:r>
           </w:p>
@@ -1816,7 +1809,7 @@
             <w:r>
               <w:rPr>
                 <w:noProof/>
-                <w:lang w:val="es-ES" w:eastAsia="es-ES"/>
+                <w:lang w:val="es-CR" w:eastAsia="es-CR"/>
               </w:rPr>
               <w:drawing>
                 <wp:inline distT="0" distB="0" distL="0" distR="0" wp14:anchorId="655B56CF" wp14:editId="5AAE5E2B">
@@ -2808,6 +2801,7 @@
               <w:rPr>
                 <w:b/>
               </w:rPr>
+              <w:lastRenderedPageBreak/>
               <w:t>3</w:t>
             </w:r>
           </w:p>
@@ -4151,10 +4145,10 @@
         <w:tblLook w:val="04A0" w:firstRow="1" w:lastRow="0" w:firstColumn="1" w:lastColumn="0" w:noHBand="0" w:noVBand="1"/>
       </w:tblPr>
       <w:tblGrid>
-        <w:gridCol w:w="988"/>
-        <w:gridCol w:w="2976"/>
-        <w:gridCol w:w="2694"/>
-        <w:gridCol w:w="2692"/>
+        <w:gridCol w:w="866"/>
+        <w:gridCol w:w="1779"/>
+        <w:gridCol w:w="4893"/>
+        <w:gridCol w:w="1812"/>
       </w:tblGrid>
       <w:tr>
         <w:tc>
@@ -4670,7 +4664,15 @@
                 <w:color w:val="A8D08D" w:themeColor="accent6" w:themeTint="99"/>
                 <w:lang w:val="es-ES"/>
               </w:rPr>
-              <w:t>La siguiente imagen muestra al alienígena amarillo descendiendo en el haz de luz y aterrizando cerca de una casa. Hay un niño parado allí.</w:t>
+              <w:t xml:space="preserve">La siguiente imagen muestra al alienígena amarillo descendiendo en el haz de luz </w:t>
+            </w:r>
+            <w:r>
+              <w:rPr>
+                <w:color w:val="A8D08D" w:themeColor="accent6" w:themeTint="99"/>
+                <w:lang w:val="es-ES"/>
+              </w:rPr>
+              <w:lastRenderedPageBreak/>
+              <w:t>y aterrizando cerca de una casa. Hay un niño parado allí.</w:t>
             </w:r>
           </w:p>
           <w:p>
@@ -4794,6 +4796,7 @@
               <w:rPr>
                 <w:b/>
               </w:rPr>
+              <w:lastRenderedPageBreak/>
               <w:t>3</w:t>
             </w:r>
           </w:p>
@@ -5129,14 +5132,7 @@
               <w:rPr>
                 <w:color w:val="000000" w:themeColor="text1"/>
               </w:rPr>
-              <w:t xml:space="preserve"> This is my house! We have three </w:t>
-            </w:r>
-            <w:r>
-              <w:rPr>
-                <w:color w:val="000000" w:themeColor="text1"/>
-              </w:rPr>
-              <w:lastRenderedPageBreak/>
-              <w:t>bedrooms, two bathrooms, a kitchen, and a living room.</w:t>
+              <w:t xml:space="preserve"> This is my house! We have three bedrooms, two bathrooms, a kitchen, and a living room.</w:t>
             </w:r>
           </w:p>
           <w:p>
@@ -5164,7 +5160,6 @@
                 <w:b/>
                 <w:lang w:val="es-CR"/>
               </w:rPr>
-              <w:lastRenderedPageBreak/>
               <w:t xml:space="preserve">El </w:t>
             </w:r>
             <w:proofErr w:type="spellStart"/>
@@ -5571,7 +5566,15 @@
                 <w:rStyle w:val="shorttext"/>
                 <w:lang w:val="es-ES"/>
               </w:rPr>
-              <w:t xml:space="preserve"> y el niño en el dormitorio)</w:t>
+              <w:t xml:space="preserve"> y el </w:t>
+            </w:r>
+            <w:r>
+              <w:rPr>
+                <w:rStyle w:val="shorttext"/>
+                <w:lang w:val="es-ES"/>
+              </w:rPr>
+              <w:lastRenderedPageBreak/>
+              <w:t>niño en el dormitorio)</w:t>
             </w:r>
           </w:p>
         </w:tc>
@@ -5591,6 +5594,7 @@
                 <w:b/>
                 <w:color w:val="000000" w:themeColor="text1"/>
               </w:rPr>
+              <w:lastRenderedPageBreak/>
               <w:t>Klemen</w:t>
             </w:r>
             <w:proofErr w:type="spellEnd"/>
@@ -5706,6 +5710,7 @@
               <w:rPr>
                 <w:b/>
               </w:rPr>
+              <w:lastRenderedPageBreak/>
               <w:t>7</w:t>
             </w:r>
           </w:p>
@@ -5976,11 +5981,27 @@
           <w:p>
             <w:pPr>
               <w:rPr>
-                <w:b/>
-                <w:u w:val="single"/>
-                <w:lang w:val="es-CR"/>
-              </w:rPr>
-            </w:pPr>
+                <w:color w:val="000000" w:themeColor="text1"/>
+              </w:rPr>
+            </w:pPr>
+            <w:hyperlink r:id="rId6" w:history="1">
+              <w:r>
+                <w:rPr>
+                  <w:rStyle w:val="Hipervnculo"/>
+                </w:rPr>
+                <w:t>http://www.elongsound.com/sonidos/ronquidos-1.html</w:t>
+              </w:r>
+            </w:hyperlink>
+          </w:p>
+          <w:p>
+            <w:pPr>
+              <w:rPr>
+                <w:b/>
+                <w:lang w:val="es-CR"/>
+              </w:rPr>
+            </w:pPr>
+            <w:bookmarkStart w:id="0" w:name="_GoBack"/>
+            <w:bookmarkEnd w:id="0"/>
           </w:p>
         </w:tc>
         <w:tc>
@@ -5995,21 +6016,12 @@
                 <w:lang w:val="es-CR"/>
               </w:rPr>
             </w:pPr>
-            <w:proofErr w:type="gramStart"/>
-            <w:r>
-              <w:rPr>
-                <w:b/>
-                <w:lang w:val="es-ES"/>
-              </w:rPr>
-              <w:t>la</w:t>
-            </w:r>
-            <w:proofErr w:type="gramEnd"/>
-            <w:r>
-              <w:rPr>
-                <w:b/>
-                <w:lang w:val="es-ES"/>
-              </w:rPr>
-              <w:t xml:space="preserve"> foto sin texto, el niño y </w:t>
+            <w:r>
+              <w:rPr>
+                <w:b/>
+                <w:lang w:val="es-ES"/>
+              </w:rPr>
+              <w:t xml:space="preserve">la foto sin texto, el niño y </w:t>
             </w:r>
             <w:proofErr w:type="spellStart"/>
             <w:r>
@@ -6203,7 +6215,6 @@
               <w:rPr>
                 <w:lang w:val="es-CR"/>
               </w:rPr>
-              <w:lastRenderedPageBreak/>
               <w:t>Klemen</w:t>
             </w:r>
             <w:proofErr w:type="spellEnd"/>
@@ -6252,6 +6263,7 @@
               <w:rPr>
                 <w:b/>
               </w:rPr>
+              <w:lastRenderedPageBreak/>
               <w:t>credits</w:t>
             </w:r>
           </w:p>
@@ -7075,20 +7087,13 @@
               </w:rPr>
             </w:pPr>
             <w:proofErr w:type="spellStart"/>
-            <w:r>
-              <w:rPr>
-                <w:b/>
-                <w:color w:val="000000" w:themeColor="text1"/>
-              </w:rPr>
-              <w:t>Quoper</w:t>
-            </w:r>
             <w:proofErr w:type="gramStart"/>
             <w:r>
               <w:rPr>
                 <w:b/>
                 <w:color w:val="000000" w:themeColor="text1"/>
               </w:rPr>
-              <w:t>:</w:t>
+              <w:t>Quoper:</w:t>
             </w:r>
             <w:r>
               <w:rPr>
@@ -7511,20 +7516,13 @@
               </w:rPr>
             </w:pPr>
             <w:proofErr w:type="spellStart"/>
-            <w:r>
-              <w:rPr>
-                <w:b/>
-                <w:color w:val="000000" w:themeColor="text1"/>
-              </w:rPr>
-              <w:t>Child</w:t>
-            </w:r>
             <w:proofErr w:type="gramStart"/>
             <w:r>
               <w:rPr>
                 <w:b/>
                 <w:color w:val="000000" w:themeColor="text1"/>
               </w:rPr>
-              <w:t>:</w:t>
+              <w:t>Child:</w:t>
             </w:r>
             <w:r>
               <w:rPr>
@@ -8665,6 +8663,7 @@
               <w:rPr>
                 <w:b/>
               </w:rPr>
+              <w:lastRenderedPageBreak/>
               <w:t>2</w:t>
             </w:r>
           </w:p>
@@ -8788,23 +8787,7 @@
                 <w:color w:val="538135" w:themeColor="accent6" w:themeShade="BF"/>
                 <w:lang w:val="es-ES"/>
               </w:rPr>
-              <w:t xml:space="preserve">La siguiente imagen muestra </w:t>
-            </w:r>
-            <w:proofErr w:type="gramStart"/>
-            <w:r>
-              <w:rPr>
-                <w:color w:val="538135" w:themeColor="accent6" w:themeShade="BF"/>
-                <w:lang w:val="es-ES"/>
-              </w:rPr>
-              <w:t>al</w:t>
-            </w:r>
-            <w:proofErr w:type="gramEnd"/>
-            <w:r>
-              <w:rPr>
-                <w:color w:val="538135" w:themeColor="accent6" w:themeShade="BF"/>
-                <w:lang w:val="es-ES"/>
-              </w:rPr>
-              <w:t xml:space="preserve"> alienígena rosado descendiendo en el rayo de luz y aterrizando cerca de un bosque. Hay un niño parado allí.</w:t>
+              <w:t>La siguiente imagen muestra al alienígena rosado descendiendo en el rayo de luz y aterrizando cerca de un bosque. Hay un niño parado allí.</w:t>
             </w:r>
           </w:p>
         </w:tc>
@@ -8945,19 +8928,11 @@
                 <w:u w:val="single"/>
               </w:rPr>
             </w:pPr>
-            <w:proofErr w:type="gramStart"/>
-            <w:r>
-              <w:rPr>
-                <w:lang w:val="es-ES"/>
-              </w:rPr>
-              <w:t>imagen</w:t>
-            </w:r>
-            <w:proofErr w:type="gramEnd"/>
-            <w:r>
-              <w:rPr>
-                <w:lang w:val="es-ES"/>
-              </w:rPr>
-              <w:t xml:space="preserve"> muestra al alienígena rosado descendiendo en el rayo de luz y aterrizando cerca de un bosque. Hay un</w:t>
+            <w:r>
+              <w:rPr>
+                <w:lang w:val="es-ES"/>
+              </w:rPr>
+              <w:t>imagen muestra al alienígena rosado descendiendo en el rayo de luz y aterrizando cerca de un bosque. Hay un</w:t>
             </w:r>
             <w:r>
               <w:rPr>
@@ -9118,20 +9093,13 @@
               </w:rPr>
             </w:pPr>
             <w:proofErr w:type="spellStart"/>
-            <w:r>
-              <w:rPr>
-                <w:b/>
-                <w:color w:val="000000" w:themeColor="text1"/>
-              </w:rPr>
-              <w:t>Vuts</w:t>
-            </w:r>
             <w:proofErr w:type="gramStart"/>
             <w:r>
               <w:rPr>
                 <w:b/>
                 <w:color w:val="000000" w:themeColor="text1"/>
               </w:rPr>
-              <w:t>:</w:t>
+              <w:t>Vuts:</w:t>
             </w:r>
             <w:r>
               <w:rPr>
@@ -9175,20 +9143,13 @@
               </w:rPr>
             </w:pPr>
             <w:proofErr w:type="spellStart"/>
-            <w:r>
-              <w:rPr>
-                <w:b/>
-                <w:color w:val="000000" w:themeColor="text1"/>
-              </w:rPr>
-              <w:t>Child</w:t>
-            </w:r>
             <w:proofErr w:type="gramStart"/>
             <w:r>
               <w:rPr>
                 <w:b/>
                 <w:color w:val="000000" w:themeColor="text1"/>
               </w:rPr>
-              <w:t>:</w:t>
+              <w:t>Child:</w:t>
             </w:r>
             <w:r>
               <w:rPr>
@@ -10337,10 +10298,10 @@
         <w:tblLook w:val="04A0" w:firstRow="1" w:lastRow="0" w:firstColumn="1" w:lastColumn="0" w:noHBand="0" w:noVBand="1"/>
       </w:tblPr>
       <w:tblGrid>
-        <w:gridCol w:w="953"/>
-        <w:gridCol w:w="3011"/>
-        <w:gridCol w:w="2694"/>
-        <w:gridCol w:w="2693"/>
+        <w:gridCol w:w="923"/>
+        <w:gridCol w:w="2321"/>
+        <w:gridCol w:w="3951"/>
+        <w:gridCol w:w="2156"/>
       </w:tblGrid>
       <w:tr>
         <w:tc>
@@ -10597,9 +10558,15 @@
               <w:rPr>
                 <w:b/>
               </w:rPr>
-              <w:t xml:space="preserve"> :“</w:t>
+              <w:t xml:space="preserve"> :</w:t>
             </w:r>
             <w:proofErr w:type="gramEnd"/>
+            <w:r>
+              <w:rPr>
+                <w:b/>
+              </w:rPr>
+              <w:t>“</w:t>
+            </w:r>
             <w:r>
               <w:rPr>
                 <w:color w:val="000000" w:themeColor="text1"/>
@@ -10696,19 +10663,7 @@
               <w:rPr>
                 <w:color w:val="8EAADB" w:themeColor="accent1" w:themeTint="99"/>
               </w:rPr>
-              <w:t xml:space="preserve"> alien coming down in the light beam and landing near a </w:t>
-            </w:r>
-            <w:r>
-              <w:rPr>
-                <w:color w:val="8EAADB" w:themeColor="accent1" w:themeTint="99"/>
-              </w:rPr>
-              <w:t>beach</w:t>
-            </w:r>
-            <w:r>
-              <w:rPr>
-                <w:color w:val="8EAADB" w:themeColor="accent1" w:themeTint="99"/>
-              </w:rPr>
-              <w:t xml:space="preserve">. </w:t>
+              <w:t xml:space="preserve"> alien coming down in the light beam and landing near a beach. </w:t>
             </w:r>
             <w:proofErr w:type="spellStart"/>
             <w:r>
@@ -10776,18 +10731,20 @@
             </w:r>
           </w:p>
           <w:p>
-            <w:pPr>
-              <w:rPr>
-                <w:b/>
-                <w:u w:val="single"/>
-              </w:rPr>
-            </w:pPr>
             <w:r>
               <w:rPr>
                 <w:color w:val="538135" w:themeColor="accent6" w:themeShade="BF"/>
                 <w:lang w:val="es-ES"/>
               </w:rPr>
-              <w:t>La siguiente imagen muestra al alienígena rojo descendiendo en el rayo de luz y aterrizando cerca de una playa. Hay un niño parado allí.</w:t>
+              <w:t xml:space="preserve">La siguiente imagen muestra al alienígena rojo descendiendo en el rayo de luz y aterrizando cerca de </w:t>
+            </w:r>
+            <w:r>
+              <w:rPr>
+                <w:color w:val="538135" w:themeColor="accent6" w:themeShade="BF"/>
+                <w:lang w:val="es-ES"/>
+              </w:rPr>
+              <w:lastRenderedPageBreak/>
+              <w:t>una playa. Hay un niño parado allí.</w:t>
             </w:r>
           </w:p>
         </w:tc>
@@ -10796,12 +10753,44 @@
             <w:tcW w:w="2694" w:type="dxa"/>
           </w:tcPr>
           <w:p>
-            <w:pPr>
-              <w:rPr>
-                <w:b/>
-                <w:u w:val="single"/>
-              </w:rPr>
-            </w:pPr>
+            <w:r>
+              <w:lastRenderedPageBreak/>
+              <w:t xml:space="preserve">Audio effect tomato </w:t>
+            </w:r>
+            <w:proofErr w:type="gramStart"/>
+            <w:r>
+              <w:t>de :</w:t>
+            </w:r>
+            <w:proofErr w:type="gramEnd"/>
+          </w:p>
+          <w:p>
+            <w:hyperlink r:id="rId7" w:history="1">
+              <w:r>
+                <w:rPr>
+                  <w:rStyle w:val="Hipervnculo"/>
+                </w:rPr>
+                <w:t>http://sonidosmp3gratis.com/whoosh</w:t>
+              </w:r>
+            </w:hyperlink>
+          </w:p>
+          <w:p/>
+          <w:p>
+            <w:pPr>
+              <w:rPr>
+                <w:u w:val="single"/>
+              </w:rPr>
+            </w:pPr>
+            <w:r>
+              <w:t xml:space="preserve">25 </w:t>
+            </w:r>
+            <w:proofErr w:type="spellStart"/>
+            <w:r>
+              <w:t>octubre</w:t>
+            </w:r>
+            <w:proofErr w:type="spellEnd"/>
+            <w:r>
+              <w:t>, 2018</w:t>
+            </w:r>
           </w:p>
         </w:tc>
         <w:tc>
@@ -10816,19 +10805,11 @@
                 <w:lang w:val="es-CR"/>
               </w:rPr>
             </w:pPr>
-            <w:proofErr w:type="gramStart"/>
-            <w:r>
-              <w:rPr>
-                <w:lang w:val="es-ES"/>
-              </w:rPr>
-              <w:t>imagen</w:t>
-            </w:r>
-            <w:proofErr w:type="gramEnd"/>
-            <w:r>
-              <w:rPr>
-                <w:lang w:val="es-ES"/>
-              </w:rPr>
-              <w:t xml:space="preserve"> muestra al alienígena ro</w:t>
+            <w:r>
+              <w:rPr>
+                <w:lang w:val="es-ES"/>
+              </w:rPr>
+              <w:t>imagen muestra al alienígena ro</w:t>
             </w:r>
             <w:r>
               <w:rPr>
@@ -11000,6 +10981,846 @@
               <w:rPr>
                 <w:color w:val="000000" w:themeColor="text1"/>
               </w:rPr>
+              <w:t>Yexwoz</w:t>
+            </w:r>
+            <w:proofErr w:type="spellEnd"/>
+            <w:r>
+              <w:rPr>
+                <w:color w:val="000000" w:themeColor="text1"/>
+              </w:rPr>
+              <w:t xml:space="preserve">: I am from Planet Z. </w:t>
+            </w:r>
+          </w:p>
+        </w:tc>
+        <w:tc>
+          <w:tcPr>
+            <w:tcW w:w="2693" w:type="dxa"/>
+          </w:tcPr>
+          <w:p>
+            <w:pPr>
+              <w:rPr>
+                <w:lang w:val="es-CR"/>
+              </w:rPr>
+            </w:pPr>
+            <w:r>
+              <w:rPr>
+                <w:lang w:val="es-CR"/>
+              </w:rPr>
+              <w:t xml:space="preserve">Imagen de niño saludando al </w:t>
+            </w:r>
+            <w:proofErr w:type="spellStart"/>
+            <w:r>
+              <w:rPr>
+                <w:lang w:val="es-CR"/>
+              </w:rPr>
+              <w:t>alien</w:t>
+            </w:r>
+            <w:proofErr w:type="spellEnd"/>
+          </w:p>
+        </w:tc>
+      </w:tr>
+      <w:tr>
+        <w:tc>
+          <w:tcPr>
+            <w:tcW w:w="953" w:type="dxa"/>
+          </w:tcPr>
+          <w:p>
+            <w:pPr>
+              <w:rPr>
+                <w:b/>
+                <w:u w:val="single"/>
+                <w:lang w:val="es-CR"/>
+              </w:rPr>
+            </w:pPr>
+          </w:p>
+        </w:tc>
+        <w:tc>
+          <w:tcPr>
+            <w:tcW w:w="3011" w:type="dxa"/>
+          </w:tcPr>
+          <w:p>
+            <w:pPr>
+              <w:rPr>
+                <w:color w:val="8EAADB" w:themeColor="accent1" w:themeTint="99"/>
+              </w:rPr>
+            </w:pPr>
+            <w:proofErr w:type="spellStart"/>
+            <w:r>
+              <w:rPr>
+                <w:color w:val="8EAADB" w:themeColor="accent1" w:themeTint="99"/>
+              </w:rPr>
+              <w:t>Yexwoz</w:t>
+            </w:r>
+            <w:proofErr w:type="spellEnd"/>
+            <w:r>
+              <w:rPr>
+                <w:color w:val="8EAADB" w:themeColor="accent1" w:themeTint="99"/>
+              </w:rPr>
+              <w:t xml:space="preserve"> </w:t>
+            </w:r>
+            <w:r>
+              <w:rPr>
+                <w:color w:val="8EAADB" w:themeColor="accent1" w:themeTint="99"/>
+              </w:rPr>
+              <w:t>(points to the beach)</w:t>
+            </w:r>
+          </w:p>
+          <w:p>
+            <w:pPr>
+              <w:rPr>
+                <w:color w:val="538135" w:themeColor="accent6" w:themeShade="BF"/>
+              </w:rPr>
+            </w:pPr>
+          </w:p>
+          <w:p>
+            <w:pPr>
+              <w:rPr>
+                <w:color w:val="8EAADB" w:themeColor="accent1" w:themeTint="99"/>
+                <w:lang w:val="es-CR"/>
+              </w:rPr>
+            </w:pPr>
+            <w:proofErr w:type="spellStart"/>
+            <w:r>
+              <w:rPr>
+                <w:rStyle w:val="shorttext"/>
+                <w:color w:val="538135" w:themeColor="accent6" w:themeShade="BF"/>
+                <w:lang w:val="es-ES"/>
+              </w:rPr>
+              <w:t>Yexwoz</w:t>
+            </w:r>
+            <w:proofErr w:type="spellEnd"/>
+            <w:r>
+              <w:rPr>
+                <w:rStyle w:val="shorttext"/>
+                <w:color w:val="538135" w:themeColor="accent6" w:themeShade="BF"/>
+                <w:lang w:val="es-ES"/>
+              </w:rPr>
+              <w:t xml:space="preserve"> (apunta a la playa)</w:t>
+            </w:r>
+          </w:p>
+        </w:tc>
+        <w:tc>
+          <w:tcPr>
+            <w:tcW w:w="2694" w:type="dxa"/>
+          </w:tcPr>
+          <w:p>
+            <w:pPr>
+              <w:rPr>
+                <w:color w:val="000000" w:themeColor="text1"/>
+              </w:rPr>
+            </w:pPr>
+            <w:proofErr w:type="spellStart"/>
+            <w:r>
+              <w:rPr>
+                <w:color w:val="000000" w:themeColor="text1"/>
+              </w:rPr>
+              <w:t>Yexwoz</w:t>
+            </w:r>
+            <w:proofErr w:type="spellEnd"/>
+            <w:r>
+              <w:rPr>
+                <w:color w:val="000000" w:themeColor="text1"/>
+              </w:rPr>
+              <w:t>: What is this?</w:t>
+            </w:r>
+          </w:p>
+          <w:p>
+            <w:pPr>
+              <w:rPr>
+                <w:color w:val="000000" w:themeColor="text1"/>
+              </w:rPr>
+            </w:pPr>
+            <w:r>
+              <w:rPr>
+                <w:color w:val="000000" w:themeColor="text1"/>
+              </w:rPr>
+              <w:t>Child: This is a beach in my beautiful country Costa Rica.</w:t>
+            </w:r>
+          </w:p>
+          <w:p>
+            <w:pPr>
+              <w:rPr>
+                <w:color w:val="000000" w:themeColor="text1"/>
+              </w:rPr>
+            </w:pPr>
+          </w:p>
+        </w:tc>
+        <w:tc>
+          <w:tcPr>
+            <w:tcW w:w="2693" w:type="dxa"/>
+          </w:tcPr>
+          <w:p>
+            <w:pPr>
+              <w:rPr>
+                <w:lang w:val="es-CR"/>
+              </w:rPr>
+            </w:pPr>
+            <w:proofErr w:type="spellStart"/>
+            <w:r>
+              <w:rPr>
+                <w:lang w:val="es-CR"/>
+              </w:rPr>
+              <w:t>Yexwoz</w:t>
+            </w:r>
+            <w:proofErr w:type="spellEnd"/>
+            <w:r>
+              <w:rPr>
+                <w:lang w:val="es-CR"/>
+              </w:rPr>
+              <w:t xml:space="preserve"> apuntando a la playa </w:t>
+            </w:r>
+            <w:r>
+              <w:rPr>
+                <w:lang w:val="es-CR"/>
+              </w:rPr>
+              <w:t xml:space="preserve">y el niño </w:t>
+            </w:r>
+            <w:proofErr w:type="spellStart"/>
+            <w:r>
+              <w:rPr>
+                <w:lang w:val="es-CR"/>
+              </w:rPr>
+              <w:t>esta</w:t>
+            </w:r>
+            <w:proofErr w:type="spellEnd"/>
+            <w:r>
+              <w:rPr>
+                <w:lang w:val="es-CR"/>
+              </w:rPr>
+              <w:t xml:space="preserve"> </w:t>
+            </w:r>
+            <w:r>
+              <w:rPr>
+                <w:lang w:val="es-CR"/>
+              </w:rPr>
+              <w:t xml:space="preserve">en la playa </w:t>
+            </w:r>
+            <w:r>
+              <w:rPr>
+                <w:lang w:val="es-CR"/>
+              </w:rPr>
+              <w:t>con el</w:t>
+            </w:r>
+          </w:p>
+        </w:tc>
+      </w:tr>
+      <w:tr>
+        <w:tc>
+          <w:tcPr>
+            <w:tcW w:w="953" w:type="dxa"/>
+          </w:tcPr>
+          <w:p>
+            <w:pPr>
+              <w:rPr>
+                <w:b/>
+                <w:u w:val="single"/>
+                <w:lang w:val="es-CR"/>
+              </w:rPr>
+            </w:pPr>
+          </w:p>
+        </w:tc>
+        <w:tc>
+          <w:tcPr>
+            <w:tcW w:w="3011" w:type="dxa"/>
+          </w:tcPr>
+          <w:p>
+            <w:pPr>
+              <w:rPr>
+                <w:color w:val="8EAADB" w:themeColor="accent1" w:themeTint="99"/>
+              </w:rPr>
+            </w:pPr>
+            <w:r>
+              <w:rPr>
+                <w:color w:val="8EAADB" w:themeColor="accent1" w:themeTint="99"/>
+              </w:rPr>
+              <w:t>(picture shows child playing in the water and building sand castles)</w:t>
+            </w:r>
+          </w:p>
+          <w:p>
+            <w:pPr>
+              <w:rPr>
+                <w:color w:val="8EAADB" w:themeColor="accent1" w:themeTint="99"/>
+                <w:lang w:val="es-CR"/>
+              </w:rPr>
+            </w:pPr>
+            <w:r>
+              <w:rPr>
+                <w:color w:val="538135" w:themeColor="accent6" w:themeShade="BF"/>
+                <w:lang w:val="es-ES"/>
+              </w:rPr>
+              <w:t>(La imagen muestra al niño jugando en el agua y construyendo castillos de arena)</w:t>
+            </w:r>
+          </w:p>
+        </w:tc>
+        <w:tc>
+          <w:tcPr>
+            <w:tcW w:w="2694" w:type="dxa"/>
+          </w:tcPr>
+          <w:p>
+            <w:pPr>
+              <w:rPr>
+                <w:color w:val="000000" w:themeColor="text1"/>
+              </w:rPr>
+            </w:pPr>
+            <w:proofErr w:type="spellStart"/>
+            <w:r>
+              <w:rPr>
+                <w:color w:val="000000" w:themeColor="text1"/>
+              </w:rPr>
+              <w:t>Yexwoz</w:t>
+            </w:r>
+            <w:proofErr w:type="spellEnd"/>
+            <w:r>
+              <w:rPr>
+                <w:color w:val="000000" w:themeColor="text1"/>
+              </w:rPr>
+              <w:t>: What do you do at the beach?</w:t>
+            </w:r>
+          </w:p>
+          <w:p>
+            <w:pPr>
+              <w:rPr>
+                <w:color w:val="000000" w:themeColor="text1"/>
+              </w:rPr>
+            </w:pPr>
+            <w:proofErr w:type="gramStart"/>
+            <w:r>
+              <w:rPr>
+                <w:color w:val="000000" w:themeColor="text1"/>
+              </w:rPr>
+              <w:t xml:space="preserve">Child </w:t>
+            </w:r>
+            <w:r>
+              <w:rPr>
+                <w:color w:val="000000" w:themeColor="text1"/>
+              </w:rPr>
+              <w:t>:</w:t>
+            </w:r>
+            <w:proofErr w:type="gramEnd"/>
+            <w:r>
+              <w:rPr>
+                <w:color w:val="000000" w:themeColor="text1"/>
+              </w:rPr>
+              <w:t xml:space="preserve"> I like to play in the water and build things in the sand. </w:t>
+            </w:r>
+          </w:p>
+          <w:p>
+            <w:pPr>
+              <w:rPr>
+                <w:color w:val="000000" w:themeColor="text1"/>
+              </w:rPr>
+            </w:pPr>
+          </w:p>
+        </w:tc>
+        <w:tc>
+          <w:tcPr>
+            <w:tcW w:w="2693" w:type="dxa"/>
+          </w:tcPr>
+          <w:p>
+            <w:pPr>
+              <w:rPr>
+                <w:lang w:val="es-CR"/>
+              </w:rPr>
+            </w:pPr>
+            <w:r>
+              <w:rPr>
+                <w:lang w:val="es-CR"/>
+              </w:rPr>
+              <w:t>Imagen de niño construyendo un Castillo de arena</w:t>
+            </w:r>
+          </w:p>
+        </w:tc>
+      </w:tr>
+      <w:tr>
+        <w:tc>
+          <w:tcPr>
+            <w:tcW w:w="953" w:type="dxa"/>
+          </w:tcPr>
+          <w:p>
+            <w:pPr>
+              <w:rPr>
+                <w:b/>
+                <w:u w:val="single"/>
+                <w:lang w:val="es-CR"/>
+              </w:rPr>
+            </w:pPr>
+          </w:p>
+        </w:tc>
+        <w:tc>
+          <w:tcPr>
+            <w:tcW w:w="3011" w:type="dxa"/>
+          </w:tcPr>
+          <w:p>
+            <w:pPr>
+              <w:rPr>
+                <w:color w:val="000000" w:themeColor="text1"/>
+              </w:rPr>
+            </w:pPr>
+            <w:r>
+              <w:rPr>
+                <w:color w:val="8EAADB" w:themeColor="accent1" w:themeTint="99"/>
+              </w:rPr>
+              <w:t xml:space="preserve">Picture changes to child and </w:t>
+            </w:r>
+            <w:proofErr w:type="spellStart"/>
+            <w:r>
+              <w:rPr>
+                <w:color w:val="8EAADB" w:themeColor="accent1" w:themeTint="99"/>
+              </w:rPr>
+              <w:t>Yexwoz</w:t>
+            </w:r>
+            <w:proofErr w:type="spellEnd"/>
+            <w:r>
+              <w:rPr>
+                <w:color w:val="8EAADB" w:themeColor="accent1" w:themeTint="99"/>
+              </w:rPr>
+              <w:t xml:space="preserve"> eating ice cream, but </w:t>
+            </w:r>
+            <w:proofErr w:type="spellStart"/>
+            <w:r>
+              <w:rPr>
+                <w:color w:val="8EAADB" w:themeColor="accent1" w:themeTint="99"/>
+              </w:rPr>
+              <w:t>Yexwoz</w:t>
+            </w:r>
+            <w:proofErr w:type="spellEnd"/>
+            <w:r>
+              <w:rPr>
+                <w:color w:val="8EAADB" w:themeColor="accent1" w:themeTint="99"/>
+              </w:rPr>
+              <w:t xml:space="preserve"> is ho</w:t>
+            </w:r>
+            <w:r>
+              <w:rPr>
+                <w:color w:val="8EAADB" w:themeColor="accent1" w:themeTint="99"/>
+              </w:rPr>
+              <w:t>lding the ice cream upside down</w:t>
+            </w:r>
+          </w:p>
+          <w:p>
+            <w:pPr>
+              <w:rPr>
+                <w:color w:val="8EAADB" w:themeColor="accent1" w:themeTint="99"/>
+              </w:rPr>
+            </w:pPr>
+          </w:p>
+          <w:p>
+            <w:pPr>
+              <w:rPr>
+                <w:color w:val="8EAADB" w:themeColor="accent1" w:themeTint="99"/>
+                <w:lang w:val="es-CR"/>
+              </w:rPr>
+            </w:pPr>
+            <w:r>
+              <w:rPr>
+                <w:color w:val="538135" w:themeColor="accent6" w:themeShade="BF"/>
+                <w:lang w:val="es-ES"/>
+              </w:rPr>
+              <w:t xml:space="preserve">La imagen cambia al niño y </w:t>
+            </w:r>
+            <w:proofErr w:type="spellStart"/>
+            <w:r>
+              <w:rPr>
+                <w:color w:val="538135" w:themeColor="accent6" w:themeShade="BF"/>
+                <w:lang w:val="es-ES"/>
+              </w:rPr>
+              <w:t>Yexwoz</w:t>
+            </w:r>
+            <w:proofErr w:type="spellEnd"/>
+            <w:r>
+              <w:rPr>
+                <w:color w:val="538135" w:themeColor="accent6" w:themeShade="BF"/>
+                <w:lang w:val="es-ES"/>
+              </w:rPr>
+              <w:t xml:space="preserve"> comiendo helado, pero </w:t>
+            </w:r>
+            <w:proofErr w:type="spellStart"/>
+            <w:r>
+              <w:rPr>
+                <w:color w:val="538135" w:themeColor="accent6" w:themeShade="BF"/>
+                <w:lang w:val="es-ES"/>
+              </w:rPr>
+              <w:t>Yexwoz</w:t>
+            </w:r>
+            <w:proofErr w:type="spellEnd"/>
+            <w:r>
+              <w:rPr>
+                <w:color w:val="538135" w:themeColor="accent6" w:themeShade="BF"/>
+                <w:lang w:val="es-ES"/>
+              </w:rPr>
+              <w:t xml:space="preserve"> está sosteniendo el helado al revés</w:t>
+            </w:r>
+          </w:p>
+        </w:tc>
+        <w:tc>
+          <w:tcPr>
+            <w:tcW w:w="2694" w:type="dxa"/>
+          </w:tcPr>
+          <w:p>
+            <w:pPr>
+              <w:rPr>
+                <w:color w:val="000000" w:themeColor="text1"/>
+              </w:rPr>
+            </w:pPr>
+            <w:r>
+              <w:rPr>
+                <w:color w:val="000000" w:themeColor="text1"/>
+              </w:rPr>
+              <w:t>Child: I like to eat ice cream on the beach.</w:t>
+            </w:r>
+          </w:p>
+          <w:p>
+            <w:pPr>
+              <w:rPr>
+                <w:color w:val="000000" w:themeColor="text1"/>
+              </w:rPr>
+            </w:pPr>
+          </w:p>
+        </w:tc>
+        <w:tc>
+          <w:tcPr>
+            <w:tcW w:w="2693" w:type="dxa"/>
+          </w:tcPr>
+          <w:p>
+            <w:pPr>
+              <w:rPr>
+                <w:u w:val="single"/>
+                <w:lang w:val="es-CR"/>
+              </w:rPr>
+            </w:pPr>
+            <w:r>
+              <w:rPr>
+                <w:lang w:val="es-ES"/>
+              </w:rPr>
+              <w:t xml:space="preserve">La imagen cambia al niño y </w:t>
+            </w:r>
+            <w:proofErr w:type="spellStart"/>
+            <w:r>
+              <w:rPr>
+                <w:lang w:val="es-ES"/>
+              </w:rPr>
+              <w:t>Yexwoz</w:t>
+            </w:r>
+            <w:proofErr w:type="spellEnd"/>
+            <w:r>
+              <w:rPr>
+                <w:lang w:val="es-ES"/>
+              </w:rPr>
+              <w:t xml:space="preserve"> comiendo helado, pero </w:t>
+            </w:r>
+            <w:proofErr w:type="spellStart"/>
+            <w:r>
+              <w:rPr>
+                <w:lang w:val="es-ES"/>
+              </w:rPr>
+              <w:t>Yexwoz</w:t>
+            </w:r>
+            <w:proofErr w:type="spellEnd"/>
+            <w:r>
+              <w:rPr>
+                <w:lang w:val="es-ES"/>
+              </w:rPr>
+              <w:t xml:space="preserve"> está sosteniendo el helado al revés</w:t>
+            </w:r>
+          </w:p>
+        </w:tc>
+      </w:tr>
+      <w:tr>
+        <w:tc>
+          <w:tcPr>
+            <w:tcW w:w="953" w:type="dxa"/>
+          </w:tcPr>
+          <w:p>
+            <w:pPr>
+              <w:rPr>
+                <w:b/>
+                <w:u w:val="single"/>
+                <w:lang w:val="es-CR"/>
+              </w:rPr>
+            </w:pPr>
+          </w:p>
+        </w:tc>
+        <w:tc>
+          <w:tcPr>
+            <w:tcW w:w="3011" w:type="dxa"/>
+          </w:tcPr>
+          <w:p>
+            <w:pPr>
+              <w:rPr>
+                <w:color w:val="8EAADB" w:themeColor="accent1" w:themeTint="99"/>
+              </w:rPr>
+            </w:pPr>
+            <w:r>
+              <w:rPr>
+                <w:color w:val="8EAADB" w:themeColor="accent1" w:themeTint="99"/>
+              </w:rPr>
+              <w:t>Child points to the mo</w:t>
+            </w:r>
+            <w:r>
+              <w:rPr>
+                <w:color w:val="8EAADB" w:themeColor="accent1" w:themeTint="99"/>
+              </w:rPr>
+              <w:t>untains covered by a rain cloud</w:t>
+            </w:r>
+          </w:p>
+          <w:p>
+            <w:pPr>
+              <w:rPr>
+                <w:color w:val="8EAADB" w:themeColor="accent1" w:themeTint="99"/>
+                <w:lang w:val="es-CR"/>
+              </w:rPr>
+            </w:pPr>
+            <w:r>
+              <w:rPr>
+                <w:color w:val="538135" w:themeColor="accent6" w:themeShade="BF"/>
+                <w:lang w:val="es-ES"/>
+              </w:rPr>
+              <w:t xml:space="preserve">El </w:t>
+            </w:r>
+            <w:r>
+              <w:rPr>
+                <w:color w:val="538135" w:themeColor="accent6" w:themeShade="BF"/>
+                <w:lang w:val="es-ES"/>
+              </w:rPr>
+              <w:t>Niño señala a las montañas cubiertas por una nube de lluvia</w:t>
+            </w:r>
+          </w:p>
+        </w:tc>
+        <w:tc>
+          <w:tcPr>
+            <w:tcW w:w="2694" w:type="dxa"/>
+          </w:tcPr>
+          <w:p>
+            <w:pPr>
+              <w:rPr>
+                <w:color w:val="000000" w:themeColor="text1"/>
+              </w:rPr>
+            </w:pPr>
+            <w:proofErr w:type="spellStart"/>
+            <w:r>
+              <w:rPr>
+                <w:color w:val="000000" w:themeColor="text1"/>
+              </w:rPr>
+              <w:t>Yexwoz</w:t>
+            </w:r>
+            <w:proofErr w:type="spellEnd"/>
+            <w:r>
+              <w:rPr>
+                <w:color w:val="000000" w:themeColor="text1"/>
+              </w:rPr>
+              <w:t>: What is the weather like at the beach?</w:t>
+            </w:r>
+          </w:p>
+          <w:p>
+            <w:pPr>
+              <w:rPr>
+                <w:color w:val="000000" w:themeColor="text1"/>
+              </w:rPr>
+            </w:pPr>
+            <w:r>
+              <w:rPr>
+                <w:color w:val="000000" w:themeColor="text1"/>
+              </w:rPr>
+              <w:t>Child: It is sunny here, but it rains in the mountains.</w:t>
+            </w:r>
+          </w:p>
+          <w:p>
+            <w:pPr>
+              <w:rPr>
+                <w:color w:val="000000" w:themeColor="text1"/>
+              </w:rPr>
+            </w:pPr>
+          </w:p>
+        </w:tc>
+        <w:tc>
+          <w:tcPr>
+            <w:tcW w:w="2693" w:type="dxa"/>
+          </w:tcPr>
+          <w:p>
+            <w:pPr>
+              <w:rPr>
+                <w:lang w:val="es-CR"/>
+              </w:rPr>
+            </w:pPr>
+            <w:r>
+              <w:rPr>
+                <w:lang w:val="es-CR"/>
+              </w:rPr>
+              <w:t>Imagen de playa soleada con nube oscura sobre las montañas</w:t>
+            </w:r>
+          </w:p>
+        </w:tc>
+      </w:tr>
+      <w:tr>
+        <w:tc>
+          <w:tcPr>
+            <w:tcW w:w="953" w:type="dxa"/>
+          </w:tcPr>
+          <w:p>
+            <w:pPr>
+              <w:rPr>
+                <w:b/>
+                <w:u w:val="single"/>
+                <w:lang w:val="es-CR"/>
+              </w:rPr>
+            </w:pPr>
+          </w:p>
+        </w:tc>
+        <w:tc>
+          <w:tcPr>
+            <w:tcW w:w="3011" w:type="dxa"/>
+          </w:tcPr>
+          <w:p>
+            <w:pPr>
+              <w:rPr>
+                <w:color w:val="8EAADB" w:themeColor="accent1" w:themeTint="99"/>
+              </w:rPr>
+            </w:pPr>
+            <w:r>
+              <w:rPr>
+                <w:color w:val="8EAADB" w:themeColor="accent1" w:themeTint="99"/>
+              </w:rPr>
+              <w:t>The C</w:t>
+            </w:r>
+            <w:r>
+              <w:rPr>
+                <w:color w:val="8EAADB" w:themeColor="accent1" w:themeTint="99"/>
+              </w:rPr>
+              <w:t xml:space="preserve">hild hands </w:t>
+            </w:r>
+            <w:proofErr w:type="spellStart"/>
+            <w:r>
+              <w:rPr>
+                <w:color w:val="8EAADB" w:themeColor="accent1" w:themeTint="99"/>
+              </w:rPr>
+              <w:t>Yexwoz</w:t>
+            </w:r>
+            <w:proofErr w:type="spellEnd"/>
+            <w:r>
+              <w:rPr>
+                <w:color w:val="8EAADB" w:themeColor="accent1" w:themeTint="99"/>
+              </w:rPr>
+              <w:t xml:space="preserve"> a rain jacket</w:t>
+            </w:r>
+          </w:p>
+          <w:p>
+            <w:pPr>
+              <w:rPr>
+                <w:color w:val="8EAADB" w:themeColor="accent1" w:themeTint="99"/>
+              </w:rPr>
+            </w:pPr>
+            <w:r>
+              <w:rPr>
+                <w:color w:val="8EAADB" w:themeColor="accent1" w:themeTint="99"/>
+              </w:rPr>
+              <w:t xml:space="preserve">(Picture is </w:t>
+            </w:r>
+            <w:proofErr w:type="spellStart"/>
+            <w:r>
+              <w:rPr>
+                <w:color w:val="8EAADB" w:themeColor="accent1" w:themeTint="99"/>
+              </w:rPr>
+              <w:t>Yexwoz</w:t>
+            </w:r>
+            <w:proofErr w:type="spellEnd"/>
+            <w:r>
+              <w:rPr>
+                <w:color w:val="8EAADB" w:themeColor="accent1" w:themeTint="99"/>
+              </w:rPr>
+              <w:t xml:space="preserve"> and child on a </w:t>
+            </w:r>
+            <w:r>
+              <w:rPr>
+                <w:color w:val="8EAADB" w:themeColor="accent1" w:themeTint="99"/>
+              </w:rPr>
+              <w:lastRenderedPageBreak/>
+              <w:t>mountain surrounded by trees, both wearing rain jack</w:t>
+            </w:r>
+            <w:r>
+              <w:rPr>
+                <w:color w:val="8EAADB" w:themeColor="accent1" w:themeTint="99"/>
+              </w:rPr>
+              <w:t>ets with hoods up, it’s raining</w:t>
+            </w:r>
+          </w:p>
+          <w:p>
+            <w:pPr>
+              <w:rPr>
+                <w:color w:val="8EAADB" w:themeColor="accent1" w:themeTint="99"/>
+              </w:rPr>
+            </w:pPr>
+          </w:p>
+          <w:p>
+            <w:pPr>
+              <w:rPr>
+                <w:color w:val="8EAADB" w:themeColor="accent1" w:themeTint="99"/>
+                <w:lang w:val="es-CR"/>
+              </w:rPr>
+            </w:pPr>
+            <w:r>
+              <w:rPr>
+                <w:color w:val="538135" w:themeColor="accent6" w:themeShade="BF"/>
+                <w:lang w:val="es-ES"/>
+              </w:rPr>
+              <w:t xml:space="preserve">El niño le entrega a </w:t>
+            </w:r>
+            <w:proofErr w:type="spellStart"/>
+            <w:r>
+              <w:rPr>
+                <w:color w:val="538135" w:themeColor="accent6" w:themeShade="BF"/>
+                <w:lang w:val="es-ES"/>
+              </w:rPr>
+              <w:t>Yexwoz</w:t>
+            </w:r>
+            <w:proofErr w:type="spellEnd"/>
+            <w:r>
+              <w:rPr>
+                <w:color w:val="538135" w:themeColor="accent6" w:themeShade="BF"/>
+                <w:lang w:val="es-ES"/>
+              </w:rPr>
+              <w:t xml:space="preserve"> una chaqueta de lluvia</w:t>
+            </w:r>
+            <w:r>
+              <w:rPr>
+                <w:color w:val="538135" w:themeColor="accent6" w:themeShade="BF"/>
+                <w:lang w:val="es-ES"/>
+              </w:rPr>
+              <w:br/>
+              <w:t xml:space="preserve">(La imagen es </w:t>
+            </w:r>
+            <w:proofErr w:type="spellStart"/>
+            <w:r>
+              <w:rPr>
+                <w:color w:val="538135" w:themeColor="accent6" w:themeShade="BF"/>
+                <w:lang w:val="es-ES"/>
+              </w:rPr>
+              <w:t>Yexwoz</w:t>
+            </w:r>
+            <w:proofErr w:type="spellEnd"/>
+            <w:r>
+              <w:rPr>
+                <w:color w:val="538135" w:themeColor="accent6" w:themeShade="BF"/>
+                <w:lang w:val="es-ES"/>
+              </w:rPr>
+              <w:t xml:space="preserve"> y el niño en una montaña rodeada de árboles, ambos con chaquetas de lluvia con capuchas arriba, está lloviendo</w:t>
+            </w:r>
+          </w:p>
+        </w:tc>
+        <w:tc>
+          <w:tcPr>
+            <w:tcW w:w="2694" w:type="dxa"/>
+          </w:tcPr>
+          <w:p>
+            <w:pPr>
+              <w:rPr>
+                <w:color w:val="000000" w:themeColor="text1"/>
+              </w:rPr>
+            </w:pPr>
+            <w:proofErr w:type="spellStart"/>
+            <w:r>
+              <w:rPr>
+                <w:color w:val="000000" w:themeColor="text1"/>
+              </w:rPr>
               <w:lastRenderedPageBreak/>
               <w:t>Yexwoz</w:t>
             </w:r>
@@ -11008,8 +11829,63 @@
               <w:rPr>
                 <w:color w:val="000000" w:themeColor="text1"/>
               </w:rPr>
-              <w:t xml:space="preserve">: I am from Planet Z. </w:t>
-            </w:r>
+              <w:t>: I want to see the mountains.</w:t>
+            </w:r>
+          </w:p>
+          <w:p>
+            <w:pPr>
+              <w:rPr>
+                <w:color w:val="000000" w:themeColor="text1"/>
+              </w:rPr>
+            </w:pPr>
+            <w:r>
+              <w:rPr>
+                <w:color w:val="000000" w:themeColor="text1"/>
+              </w:rPr>
+              <w:t xml:space="preserve">Child: Ok. Here, take this rain jacket. </w:t>
+            </w:r>
+          </w:p>
+          <w:p>
+            <w:pPr>
+              <w:rPr>
+                <w:color w:val="000000" w:themeColor="text1"/>
+              </w:rPr>
+            </w:pPr>
+            <w:proofErr w:type="spellStart"/>
+            <w:r>
+              <w:rPr>
+                <w:color w:val="000000" w:themeColor="text1"/>
+              </w:rPr>
+              <w:t>Yexwoz</w:t>
+            </w:r>
+            <w:proofErr w:type="spellEnd"/>
+            <w:r>
+              <w:rPr>
+                <w:color w:val="000000" w:themeColor="text1"/>
+              </w:rPr>
+              <w:t>: What do you do in the mountains?</w:t>
+            </w:r>
+          </w:p>
+          <w:p>
+            <w:pPr>
+              <w:rPr>
+                <w:color w:val="000000" w:themeColor="text1"/>
+              </w:rPr>
+            </w:pPr>
+            <w:r>
+              <w:rPr>
+                <w:color w:val="000000" w:themeColor="text1"/>
+              </w:rPr>
+              <w:lastRenderedPageBreak/>
+              <w:t>Child: You can hike, camp, and see wildlife. Costa Rica has many things to see and do!</w:t>
+            </w:r>
+          </w:p>
+          <w:p>
+            <w:pPr>
+              <w:rPr>
+                <w:color w:val="000000" w:themeColor="text1"/>
+              </w:rPr>
+            </w:pPr>
           </w:p>
         </w:tc>
         <w:tc>
@@ -11019,24 +11895,39 @@
           <w:p>
             <w:pPr>
               <w:rPr>
-                <w:lang w:val="es-CR"/>
-              </w:rPr>
-            </w:pPr>
-            <w:r>
-              <w:rPr>
-                <w:lang w:val="es-CR"/>
+                <w:b/>
+                <w:u w:val="single"/>
+                <w:lang w:val="es-CR"/>
+              </w:rPr>
+            </w:pPr>
+            <w:r>
+              <w:rPr>
+                <w:lang w:val="es-ES"/>
               </w:rPr>
               <w:lastRenderedPageBreak/>
-              <w:t xml:space="preserve">Imagen de niño saludando al </w:t>
-            </w:r>
-            <w:proofErr w:type="spellStart"/>
-            <w:r>
-              <w:rPr>
-                <w:lang w:val="es-CR"/>
-              </w:rPr>
-              <w:t>alien</w:t>
-            </w:r>
-            <w:proofErr w:type="spellEnd"/>
+              <w:t xml:space="preserve">La imagen es </w:t>
+            </w:r>
+            <w:proofErr w:type="spellStart"/>
+            <w:r>
+              <w:rPr>
+                <w:lang w:val="es-ES"/>
+              </w:rPr>
+              <w:t>Yexwoz</w:t>
+            </w:r>
+            <w:proofErr w:type="spellEnd"/>
+            <w:r>
+              <w:rPr>
+                <w:lang w:val="es-ES"/>
+              </w:rPr>
+              <w:t xml:space="preserve"> y el niño en una montaña rodeada de </w:t>
+            </w:r>
+            <w:r>
+              <w:rPr>
+                <w:lang w:val="es-ES"/>
+              </w:rPr>
+              <w:lastRenderedPageBreak/>
+              <w:t>árboles, ambos con chaquetas de lluvia con capuchas arriba, está lloviendo</w:t>
+            </w:r>
           </w:p>
         </w:tc>
       </w:tr>
@@ -11065,6 +11956,12 @@
                 <w:color w:val="8EAADB" w:themeColor="accent1" w:themeTint="99"/>
               </w:rPr>
             </w:pPr>
+            <w:r>
+              <w:rPr>
+                <w:color w:val="8EAADB" w:themeColor="accent1" w:themeTint="99"/>
+              </w:rPr>
+              <w:t>(</w:t>
+            </w:r>
             <w:proofErr w:type="spellStart"/>
             <w:r>
               <w:rPr>
@@ -11077,975 +11974,65 @@
               <w:rPr>
                 <w:color w:val="8EAADB" w:themeColor="accent1" w:themeTint="99"/>
               </w:rPr>
-              <w:t xml:space="preserve"> </w:t>
-            </w:r>
-            <w:r>
-              <w:rPr>
-                <w:color w:val="8EAADB" w:themeColor="accent1" w:themeTint="99"/>
-              </w:rPr>
-              <w:t>(points to the beach)</w:t>
-            </w:r>
-          </w:p>
-          <w:p>
-            <w:pPr>
-              <w:rPr>
-                <w:color w:val="538135" w:themeColor="accent6" w:themeShade="BF"/>
-              </w:rPr>
-            </w:pPr>
-          </w:p>
-          <w:p>
-            <w:pPr>
-              <w:rPr>
-                <w:color w:val="8EAADB" w:themeColor="accent1" w:themeTint="99"/>
-                <w:lang w:val="es-CR"/>
-              </w:rPr>
-            </w:pPr>
-            <w:proofErr w:type="spellStart"/>
+              <w:t xml:space="preserve"> goes up the light beam into the UFO)</w:t>
+            </w:r>
+          </w:p>
+          <w:p>
+            <w:pPr>
+              <w:rPr>
+                <w:b/>
+                <w:u w:val="single"/>
+                <w:lang w:val="es-CR"/>
+              </w:rPr>
+            </w:pPr>
             <w:r>
               <w:rPr>
                 <w:rStyle w:val="shorttext"/>
                 <w:color w:val="538135" w:themeColor="accent6" w:themeShade="BF"/>
                 <w:lang w:val="es-ES"/>
               </w:rPr>
-              <w:t>Yexwoz</w:t>
-            </w:r>
-            <w:proofErr w:type="spellEnd"/>
+              <w:t>(</w:t>
+            </w:r>
+            <w:proofErr w:type="spellStart"/>
             <w:r>
               <w:rPr>
                 <w:rStyle w:val="shorttext"/>
                 <w:color w:val="538135" w:themeColor="accent6" w:themeShade="BF"/>
                 <w:lang w:val="es-ES"/>
               </w:rPr>
-              <w:t xml:space="preserve"> (apunta a la playa)</w:t>
-            </w:r>
-          </w:p>
-        </w:tc>
-        <w:tc>
-          <w:tcPr>
-            <w:tcW w:w="2694" w:type="dxa"/>
-          </w:tcPr>
-          <w:p>
-            <w:pPr>
-              <w:rPr>
-                <w:color w:val="000000" w:themeColor="text1"/>
-              </w:rPr>
-            </w:pPr>
-            <w:proofErr w:type="spellStart"/>
-            <w:r>
-              <w:rPr>
-                <w:color w:val="000000" w:themeColor="text1"/>
-              </w:rPr>
               <w:t>Yexwoz</w:t>
             </w:r>
             <w:proofErr w:type="spellEnd"/>
-            <w:r>
-              <w:rPr>
-                <w:color w:val="000000" w:themeColor="text1"/>
-              </w:rPr>
-              <w:t>: What is this?</w:t>
-            </w:r>
-          </w:p>
-          <w:p>
-            <w:pPr>
-              <w:rPr>
-                <w:color w:val="000000" w:themeColor="text1"/>
-              </w:rPr>
-            </w:pPr>
-            <w:r>
-              <w:rPr>
-                <w:color w:val="000000" w:themeColor="text1"/>
-              </w:rPr>
-              <w:t>Child: This is a beach in my beautiful country Costa Rica.</w:t>
-            </w:r>
-          </w:p>
-          <w:p>
-            <w:pPr>
-              <w:rPr>
-                <w:color w:val="000000" w:themeColor="text1"/>
-              </w:rPr>
-            </w:pPr>
-          </w:p>
-        </w:tc>
-        <w:tc>
-          <w:tcPr>
-            <w:tcW w:w="2693" w:type="dxa"/>
-          </w:tcPr>
-          <w:p>
-            <w:pPr>
-              <w:rPr>
-                <w:lang w:val="es-CR"/>
-              </w:rPr>
-            </w:pPr>
-            <w:proofErr w:type="spellStart"/>
-            <w:r>
-              <w:rPr>
-                <w:lang w:val="es-CR"/>
-              </w:rPr>
-              <w:t>Yexwoz</w:t>
-            </w:r>
-            <w:proofErr w:type="spellEnd"/>
-            <w:r>
-              <w:rPr>
-                <w:lang w:val="es-CR"/>
-              </w:rPr>
-              <w:t xml:space="preserve"> apuntando a la playa </w:t>
-            </w:r>
-            <w:r>
-              <w:rPr>
-                <w:lang w:val="es-CR"/>
-              </w:rPr>
-              <w:t xml:space="preserve">y el niño </w:t>
-            </w:r>
-            <w:proofErr w:type="spellStart"/>
-            <w:r>
-              <w:rPr>
-                <w:lang w:val="es-CR"/>
-              </w:rPr>
-              <w:t>esta</w:t>
-            </w:r>
-            <w:proofErr w:type="spellEnd"/>
-            <w:r>
-              <w:rPr>
-                <w:lang w:val="es-CR"/>
-              </w:rPr>
-              <w:t xml:space="preserve"> </w:t>
-            </w:r>
-            <w:r>
-              <w:rPr>
-                <w:lang w:val="es-CR"/>
-              </w:rPr>
-              <w:t xml:space="preserve">en la playa </w:t>
-            </w:r>
-            <w:r>
-              <w:rPr>
-                <w:lang w:val="es-CR"/>
-              </w:rPr>
-              <w:t>con el</w:t>
-            </w:r>
-          </w:p>
-        </w:tc>
-      </w:tr>
-      <w:tr>
-        <w:tc>
-          <w:tcPr>
-            <w:tcW w:w="953" w:type="dxa"/>
-          </w:tcPr>
-          <w:p>
-            <w:pPr>
-              <w:rPr>
-                <w:b/>
-                <w:u w:val="single"/>
-                <w:lang w:val="es-CR"/>
-              </w:rPr>
-            </w:pPr>
-          </w:p>
-        </w:tc>
-        <w:tc>
-          <w:tcPr>
-            <w:tcW w:w="3011" w:type="dxa"/>
-          </w:tcPr>
-          <w:p>
-            <w:pPr>
-              <w:rPr>
-                <w:color w:val="8EAADB" w:themeColor="accent1" w:themeTint="99"/>
-              </w:rPr>
-            </w:pPr>
-            <w:r>
-              <w:rPr>
-                <w:color w:val="8EAADB" w:themeColor="accent1" w:themeTint="99"/>
-              </w:rPr>
-              <w:t>(picture shows child playing in the water and building sand castles)</w:t>
-            </w:r>
-          </w:p>
-          <w:p>
-            <w:pPr>
-              <w:rPr>
-                <w:color w:val="8EAADB" w:themeColor="accent1" w:themeTint="99"/>
-                <w:lang w:val="es-CR"/>
-              </w:rPr>
-            </w:pPr>
-            <w:r>
-              <w:rPr>
-                <w:color w:val="538135" w:themeColor="accent6" w:themeShade="BF"/>
-                <w:lang w:val="es-ES"/>
-              </w:rPr>
-              <w:t>(La imagen muestra al niño jugando en el agua y construyendo castillos de arena)</w:t>
-            </w:r>
-          </w:p>
-        </w:tc>
-        <w:tc>
-          <w:tcPr>
-            <w:tcW w:w="2694" w:type="dxa"/>
-          </w:tcPr>
-          <w:p>
-            <w:pPr>
-              <w:rPr>
-                <w:color w:val="000000" w:themeColor="text1"/>
-              </w:rPr>
-            </w:pPr>
-            <w:proofErr w:type="spellStart"/>
-            <w:r>
-              <w:rPr>
-                <w:color w:val="000000" w:themeColor="text1"/>
-              </w:rPr>
-              <w:t>Yexwoz</w:t>
-            </w:r>
-            <w:proofErr w:type="spellEnd"/>
-            <w:r>
-              <w:rPr>
-                <w:color w:val="000000" w:themeColor="text1"/>
-              </w:rPr>
-              <w:t>: What do you do at the beach?</w:t>
-            </w:r>
-          </w:p>
-          <w:p>
-            <w:pPr>
-              <w:rPr>
-                <w:color w:val="000000" w:themeColor="text1"/>
-              </w:rPr>
-            </w:pPr>
-            <w:proofErr w:type="gramStart"/>
-            <w:r>
-              <w:rPr>
-                <w:color w:val="000000" w:themeColor="text1"/>
-              </w:rPr>
-              <w:t xml:space="preserve">Child </w:t>
-            </w:r>
-            <w:r>
-              <w:rPr>
-                <w:color w:val="000000" w:themeColor="text1"/>
-              </w:rPr>
-              <w:t>:</w:t>
-            </w:r>
-            <w:proofErr w:type="gramEnd"/>
-            <w:r>
-              <w:rPr>
-                <w:color w:val="000000" w:themeColor="text1"/>
-              </w:rPr>
-              <w:t xml:space="preserve"> I like to play in the water and build things in the sand. </w:t>
-            </w:r>
-          </w:p>
-          <w:p>
-            <w:pPr>
-              <w:rPr>
-                <w:color w:val="000000" w:themeColor="text1"/>
-              </w:rPr>
-            </w:pPr>
-          </w:p>
-        </w:tc>
-        <w:tc>
-          <w:tcPr>
-            <w:tcW w:w="2693" w:type="dxa"/>
-          </w:tcPr>
-          <w:p>
-            <w:pPr>
-              <w:rPr>
-                <w:lang w:val="es-CR"/>
-              </w:rPr>
-            </w:pPr>
-            <w:r>
-              <w:rPr>
-                <w:lang w:val="es-CR"/>
-              </w:rPr>
-              <w:t>Imagen de niño construyendo un Castillo de arena</w:t>
-            </w:r>
-          </w:p>
-        </w:tc>
-      </w:tr>
-      <w:tr>
-        <w:tc>
-          <w:tcPr>
-            <w:tcW w:w="953" w:type="dxa"/>
-          </w:tcPr>
-          <w:p>
-            <w:pPr>
-              <w:rPr>
-                <w:b/>
-                <w:u w:val="single"/>
-                <w:lang w:val="es-CR"/>
-              </w:rPr>
-            </w:pPr>
-          </w:p>
-        </w:tc>
-        <w:tc>
-          <w:tcPr>
-            <w:tcW w:w="3011" w:type="dxa"/>
-          </w:tcPr>
-          <w:p>
-            <w:pPr>
-              <w:rPr>
-                <w:color w:val="000000" w:themeColor="text1"/>
-              </w:rPr>
-            </w:pPr>
-            <w:r>
-              <w:rPr>
-                <w:color w:val="8EAADB" w:themeColor="accent1" w:themeTint="99"/>
-              </w:rPr>
-              <w:t xml:space="preserve">Picture changes to child and </w:t>
-            </w:r>
-            <w:proofErr w:type="spellStart"/>
-            <w:r>
-              <w:rPr>
-                <w:color w:val="8EAADB" w:themeColor="accent1" w:themeTint="99"/>
-              </w:rPr>
-              <w:t>Yexwoz</w:t>
-            </w:r>
-            <w:proofErr w:type="spellEnd"/>
-            <w:r>
-              <w:rPr>
-                <w:color w:val="8EAADB" w:themeColor="accent1" w:themeTint="99"/>
-              </w:rPr>
-              <w:t xml:space="preserve"> eating ice cream, but </w:t>
-            </w:r>
-            <w:proofErr w:type="spellStart"/>
-            <w:r>
-              <w:rPr>
-                <w:color w:val="8EAADB" w:themeColor="accent1" w:themeTint="99"/>
-              </w:rPr>
-              <w:t>Yexwoz</w:t>
-            </w:r>
-            <w:proofErr w:type="spellEnd"/>
-            <w:r>
-              <w:rPr>
-                <w:color w:val="8EAADB" w:themeColor="accent1" w:themeTint="99"/>
-              </w:rPr>
-              <w:t xml:space="preserve"> is ho</w:t>
-            </w:r>
-            <w:r>
-              <w:rPr>
-                <w:color w:val="8EAADB" w:themeColor="accent1" w:themeTint="99"/>
-              </w:rPr>
-              <w:t>lding the ice cream upside down</w:t>
-            </w:r>
-          </w:p>
-          <w:p>
-            <w:pPr>
-              <w:rPr>
-                <w:color w:val="8EAADB" w:themeColor="accent1" w:themeTint="99"/>
-              </w:rPr>
-            </w:pPr>
-          </w:p>
-          <w:p>
-            <w:pPr>
-              <w:rPr>
-                <w:color w:val="8EAADB" w:themeColor="accent1" w:themeTint="99"/>
-                <w:lang w:val="es-CR"/>
-              </w:rPr>
-            </w:pPr>
-            <w:r>
-              <w:rPr>
-                <w:color w:val="538135" w:themeColor="accent6" w:themeShade="BF"/>
-                <w:lang w:val="es-ES"/>
-              </w:rPr>
-              <w:t xml:space="preserve">La imagen cambia al niño y </w:t>
-            </w:r>
-            <w:proofErr w:type="spellStart"/>
-            <w:r>
-              <w:rPr>
-                <w:color w:val="538135" w:themeColor="accent6" w:themeShade="BF"/>
-                <w:lang w:val="es-ES"/>
-              </w:rPr>
-              <w:t>Yexwoz</w:t>
-            </w:r>
-            <w:proofErr w:type="spellEnd"/>
-            <w:r>
-              <w:rPr>
-                <w:color w:val="538135" w:themeColor="accent6" w:themeShade="BF"/>
-                <w:lang w:val="es-ES"/>
-              </w:rPr>
-              <w:t xml:space="preserve"> comiendo helado, pero </w:t>
-            </w:r>
-            <w:proofErr w:type="spellStart"/>
-            <w:r>
-              <w:rPr>
-                <w:color w:val="538135" w:themeColor="accent6" w:themeShade="BF"/>
-                <w:lang w:val="es-ES"/>
-              </w:rPr>
-              <w:t>Yexwoz</w:t>
-            </w:r>
-            <w:proofErr w:type="spellEnd"/>
-            <w:r>
-              <w:rPr>
-                <w:color w:val="538135" w:themeColor="accent6" w:themeShade="BF"/>
-                <w:lang w:val="es-ES"/>
-              </w:rPr>
-              <w:t xml:space="preserve"> está sosteniendo el helado al revés</w:t>
-            </w:r>
-          </w:p>
-        </w:tc>
-        <w:tc>
-          <w:tcPr>
-            <w:tcW w:w="2694" w:type="dxa"/>
-          </w:tcPr>
-          <w:p>
-            <w:pPr>
-              <w:rPr>
-                <w:color w:val="000000" w:themeColor="text1"/>
-              </w:rPr>
-            </w:pPr>
-            <w:r>
-              <w:rPr>
-                <w:color w:val="000000" w:themeColor="text1"/>
-              </w:rPr>
-              <w:t>Child: I like to eat ice cream on the beach.</w:t>
-            </w:r>
-          </w:p>
-          <w:p>
-            <w:pPr>
-              <w:rPr>
-                <w:color w:val="000000" w:themeColor="text1"/>
-              </w:rPr>
-            </w:pPr>
-          </w:p>
-        </w:tc>
-        <w:tc>
-          <w:tcPr>
-            <w:tcW w:w="2693" w:type="dxa"/>
-          </w:tcPr>
-          <w:p>
-            <w:pPr>
-              <w:rPr>
-                <w:u w:val="single"/>
-                <w:lang w:val="es-CR"/>
-              </w:rPr>
-            </w:pPr>
-            <w:r>
-              <w:rPr>
-                <w:lang w:val="es-ES"/>
-              </w:rPr>
-              <w:t xml:space="preserve">La imagen cambia al niño y </w:t>
-            </w:r>
-            <w:proofErr w:type="spellStart"/>
-            <w:r>
-              <w:rPr>
-                <w:lang w:val="es-ES"/>
-              </w:rPr>
-              <w:t>Yexwoz</w:t>
-            </w:r>
-            <w:proofErr w:type="spellEnd"/>
-            <w:r>
-              <w:rPr>
-                <w:lang w:val="es-ES"/>
-              </w:rPr>
-              <w:t xml:space="preserve"> comiendo helado, pero </w:t>
-            </w:r>
-            <w:proofErr w:type="spellStart"/>
-            <w:r>
-              <w:rPr>
-                <w:lang w:val="es-ES"/>
-              </w:rPr>
-              <w:t>Yexwoz</w:t>
-            </w:r>
-            <w:proofErr w:type="spellEnd"/>
-            <w:r>
-              <w:rPr>
-                <w:lang w:val="es-ES"/>
-              </w:rPr>
-              <w:t xml:space="preserve"> está sosteniendo el helado al revés</w:t>
-            </w:r>
-          </w:p>
-        </w:tc>
-      </w:tr>
-      <w:tr>
-        <w:tc>
-          <w:tcPr>
-            <w:tcW w:w="953" w:type="dxa"/>
-          </w:tcPr>
-          <w:p>
-            <w:pPr>
-              <w:rPr>
-                <w:b/>
-                <w:u w:val="single"/>
-                <w:lang w:val="es-CR"/>
-              </w:rPr>
-            </w:pPr>
-          </w:p>
-        </w:tc>
-        <w:tc>
-          <w:tcPr>
-            <w:tcW w:w="3011" w:type="dxa"/>
-          </w:tcPr>
-          <w:p>
-            <w:pPr>
-              <w:rPr>
-                <w:color w:val="8EAADB" w:themeColor="accent1" w:themeTint="99"/>
-              </w:rPr>
-            </w:pPr>
-            <w:r>
-              <w:rPr>
-                <w:color w:val="8EAADB" w:themeColor="accent1" w:themeTint="99"/>
-              </w:rPr>
-              <w:t>Child points to the mo</w:t>
-            </w:r>
-            <w:r>
-              <w:rPr>
-                <w:color w:val="8EAADB" w:themeColor="accent1" w:themeTint="99"/>
-              </w:rPr>
-              <w:t>untains covered by a rain cloud</w:t>
-            </w:r>
-          </w:p>
-          <w:p>
-            <w:pPr>
-              <w:rPr>
-                <w:color w:val="8EAADB" w:themeColor="accent1" w:themeTint="99"/>
-                <w:lang w:val="es-CR"/>
-              </w:rPr>
-            </w:pPr>
-            <w:r>
-              <w:rPr>
-                <w:color w:val="538135" w:themeColor="accent6" w:themeShade="BF"/>
-                <w:lang w:val="es-ES"/>
-              </w:rPr>
-              <w:t xml:space="preserve">El </w:t>
-            </w:r>
-            <w:r>
-              <w:rPr>
-                <w:color w:val="538135" w:themeColor="accent6" w:themeShade="BF"/>
-                <w:lang w:val="es-ES"/>
-              </w:rPr>
-              <w:t>Niño señala a las montañas cubiertas por una nube de lluvia</w:t>
-            </w:r>
-          </w:p>
-        </w:tc>
-        <w:tc>
-          <w:tcPr>
-            <w:tcW w:w="2694" w:type="dxa"/>
-          </w:tcPr>
-          <w:p>
-            <w:pPr>
-              <w:rPr>
-                <w:color w:val="000000" w:themeColor="text1"/>
-              </w:rPr>
-            </w:pPr>
-            <w:proofErr w:type="spellStart"/>
-            <w:r>
-              <w:rPr>
-                <w:color w:val="000000" w:themeColor="text1"/>
-              </w:rPr>
-              <w:t>Yexwoz</w:t>
-            </w:r>
-            <w:proofErr w:type="spellEnd"/>
-            <w:r>
-              <w:rPr>
-                <w:color w:val="000000" w:themeColor="text1"/>
-              </w:rPr>
-              <w:t>: What is the weather like at the beach?</w:t>
-            </w:r>
-          </w:p>
-          <w:p>
-            <w:pPr>
-              <w:rPr>
-                <w:color w:val="000000" w:themeColor="text1"/>
-              </w:rPr>
-            </w:pPr>
-            <w:r>
-              <w:rPr>
-                <w:color w:val="000000" w:themeColor="text1"/>
-              </w:rPr>
-              <w:t>Child: It is sunny here, but it rains in the mountains.</w:t>
-            </w:r>
-          </w:p>
-          <w:p>
-            <w:pPr>
-              <w:rPr>
-                <w:color w:val="000000" w:themeColor="text1"/>
-              </w:rPr>
-            </w:pPr>
-          </w:p>
-        </w:tc>
-        <w:tc>
-          <w:tcPr>
-            <w:tcW w:w="2693" w:type="dxa"/>
-          </w:tcPr>
-          <w:p>
-            <w:pPr>
-              <w:rPr>
-                <w:lang w:val="es-CR"/>
-              </w:rPr>
-            </w:pPr>
-            <w:r>
-              <w:rPr>
-                <w:lang w:val="es-CR"/>
-              </w:rPr>
-              <w:t>Imagen de playa soleada con nube oscura sobre las montañas</w:t>
-            </w:r>
-          </w:p>
-        </w:tc>
-      </w:tr>
-      <w:tr>
-        <w:tc>
-          <w:tcPr>
-            <w:tcW w:w="953" w:type="dxa"/>
-          </w:tcPr>
-          <w:p>
-            <w:pPr>
-              <w:rPr>
-                <w:b/>
-                <w:u w:val="single"/>
-                <w:lang w:val="es-CR"/>
-              </w:rPr>
-            </w:pPr>
-          </w:p>
-        </w:tc>
-        <w:tc>
-          <w:tcPr>
-            <w:tcW w:w="3011" w:type="dxa"/>
-          </w:tcPr>
-          <w:p>
-            <w:pPr>
-              <w:rPr>
-                <w:color w:val="8EAADB" w:themeColor="accent1" w:themeTint="99"/>
-              </w:rPr>
-            </w:pPr>
-            <w:r>
-              <w:rPr>
-                <w:color w:val="8EAADB" w:themeColor="accent1" w:themeTint="99"/>
-              </w:rPr>
-              <w:t>The C</w:t>
-            </w:r>
-            <w:r>
-              <w:rPr>
-                <w:color w:val="8EAADB" w:themeColor="accent1" w:themeTint="99"/>
-              </w:rPr>
-              <w:t xml:space="preserve">hild hands </w:t>
-            </w:r>
-            <w:proofErr w:type="spellStart"/>
-            <w:r>
-              <w:rPr>
-                <w:color w:val="8EAADB" w:themeColor="accent1" w:themeTint="99"/>
-              </w:rPr>
-              <w:t>Yexwoz</w:t>
-            </w:r>
-            <w:proofErr w:type="spellEnd"/>
-            <w:r>
-              <w:rPr>
-                <w:color w:val="8EAADB" w:themeColor="accent1" w:themeTint="99"/>
-              </w:rPr>
-              <w:t xml:space="preserve"> a rain jacket</w:t>
-            </w:r>
-          </w:p>
-          <w:p>
-            <w:pPr>
-              <w:rPr>
-                <w:color w:val="8EAADB" w:themeColor="accent1" w:themeTint="99"/>
-              </w:rPr>
-            </w:pPr>
-            <w:r>
-              <w:rPr>
-                <w:color w:val="8EAADB" w:themeColor="accent1" w:themeTint="99"/>
-              </w:rPr>
-              <w:t xml:space="preserve">(Picture is </w:t>
-            </w:r>
-            <w:proofErr w:type="spellStart"/>
-            <w:r>
-              <w:rPr>
-                <w:color w:val="8EAADB" w:themeColor="accent1" w:themeTint="99"/>
-              </w:rPr>
-              <w:t>Yexwoz</w:t>
-            </w:r>
-            <w:proofErr w:type="spellEnd"/>
-            <w:r>
-              <w:rPr>
-                <w:color w:val="8EAADB" w:themeColor="accent1" w:themeTint="99"/>
-              </w:rPr>
-              <w:t xml:space="preserve"> and child on a mountain surrounded by trees, both wearing rain jack</w:t>
-            </w:r>
-            <w:r>
-              <w:rPr>
-                <w:color w:val="8EAADB" w:themeColor="accent1" w:themeTint="99"/>
-              </w:rPr>
-              <w:t>ets with hoods up, it’s raining</w:t>
-            </w:r>
-          </w:p>
-          <w:p>
-            <w:pPr>
-              <w:rPr>
-                <w:color w:val="8EAADB" w:themeColor="accent1" w:themeTint="99"/>
-              </w:rPr>
-            </w:pPr>
-          </w:p>
-          <w:p>
-            <w:pPr>
-              <w:rPr>
-                <w:color w:val="8EAADB" w:themeColor="accent1" w:themeTint="99"/>
-                <w:lang w:val="es-CR"/>
-              </w:rPr>
-            </w:pPr>
-            <w:r>
-              <w:rPr>
-                <w:color w:val="538135" w:themeColor="accent6" w:themeShade="BF"/>
-                <w:lang w:val="es-ES"/>
-              </w:rPr>
-              <w:t xml:space="preserve">El niño le entrega a </w:t>
-            </w:r>
-            <w:proofErr w:type="spellStart"/>
-            <w:r>
-              <w:rPr>
-                <w:color w:val="538135" w:themeColor="accent6" w:themeShade="BF"/>
-                <w:lang w:val="es-ES"/>
-              </w:rPr>
-              <w:t>Yexwoz</w:t>
-            </w:r>
-            <w:proofErr w:type="spellEnd"/>
-            <w:r>
-              <w:rPr>
-                <w:color w:val="538135" w:themeColor="accent6" w:themeShade="BF"/>
-                <w:lang w:val="es-ES"/>
-              </w:rPr>
-              <w:t xml:space="preserve"> una chaqueta de lluvia</w:t>
-            </w:r>
-            <w:r>
-              <w:rPr>
-                <w:color w:val="538135" w:themeColor="accent6" w:themeShade="BF"/>
-                <w:lang w:val="es-ES"/>
-              </w:rPr>
-              <w:br/>
-              <w:t xml:space="preserve">(La imagen es </w:t>
-            </w:r>
-            <w:proofErr w:type="spellStart"/>
-            <w:r>
-              <w:rPr>
-                <w:color w:val="538135" w:themeColor="accent6" w:themeShade="BF"/>
-                <w:lang w:val="es-ES"/>
-              </w:rPr>
-              <w:t>Yexwoz</w:t>
-            </w:r>
-            <w:proofErr w:type="spellEnd"/>
-            <w:r>
-              <w:rPr>
-                <w:color w:val="538135" w:themeColor="accent6" w:themeShade="BF"/>
-                <w:lang w:val="es-ES"/>
-              </w:rPr>
-              <w:t xml:space="preserve"> y el niño en una montaña </w:t>
-            </w:r>
-            <w:r>
-              <w:rPr>
-                <w:color w:val="538135" w:themeColor="accent6" w:themeShade="BF"/>
-                <w:lang w:val="es-ES"/>
-              </w:rPr>
-              <w:lastRenderedPageBreak/>
-              <w:t>rodeada de árboles, ambos con chaquetas de lluvia con capuchas arriba, está lloviendo</w:t>
-            </w:r>
-          </w:p>
-        </w:tc>
-        <w:tc>
-          <w:tcPr>
-            <w:tcW w:w="2694" w:type="dxa"/>
-          </w:tcPr>
-          <w:p>
-            <w:pPr>
-              <w:rPr>
-                <w:color w:val="000000" w:themeColor="text1"/>
-              </w:rPr>
-            </w:pPr>
-            <w:proofErr w:type="spellStart"/>
-            <w:r>
-              <w:rPr>
-                <w:color w:val="000000" w:themeColor="text1"/>
-              </w:rPr>
-              <w:lastRenderedPageBreak/>
-              <w:t>Yexwoz</w:t>
-            </w:r>
-            <w:proofErr w:type="spellEnd"/>
-            <w:r>
-              <w:rPr>
-                <w:color w:val="000000" w:themeColor="text1"/>
-              </w:rPr>
-              <w:t>: I want to see the mountains.</w:t>
-            </w:r>
-          </w:p>
-          <w:p>
-            <w:pPr>
-              <w:rPr>
-                <w:color w:val="000000" w:themeColor="text1"/>
-              </w:rPr>
-            </w:pPr>
-            <w:r>
-              <w:rPr>
-                <w:color w:val="000000" w:themeColor="text1"/>
-              </w:rPr>
-              <w:t xml:space="preserve">Child: Ok. Here, take this rain jacket. </w:t>
-            </w:r>
-          </w:p>
-          <w:p>
-            <w:pPr>
-              <w:rPr>
-                <w:color w:val="000000" w:themeColor="text1"/>
-              </w:rPr>
-            </w:pPr>
-            <w:proofErr w:type="spellStart"/>
-            <w:r>
-              <w:rPr>
-                <w:color w:val="000000" w:themeColor="text1"/>
-              </w:rPr>
-              <w:t>Yexwoz</w:t>
-            </w:r>
-            <w:proofErr w:type="spellEnd"/>
-            <w:r>
-              <w:rPr>
-                <w:color w:val="000000" w:themeColor="text1"/>
-              </w:rPr>
-              <w:t>: What do you do in the mountains?</w:t>
-            </w:r>
-          </w:p>
-          <w:p>
-            <w:pPr>
-              <w:rPr>
-                <w:color w:val="000000" w:themeColor="text1"/>
-              </w:rPr>
-            </w:pPr>
-            <w:r>
-              <w:rPr>
-                <w:color w:val="000000" w:themeColor="text1"/>
-              </w:rPr>
-              <w:t>Child: You can hike, camp, and see wildlife. Costa Rica has many things to see and do!</w:t>
-            </w:r>
-          </w:p>
-          <w:p>
-            <w:pPr>
-              <w:rPr>
-                <w:color w:val="000000" w:themeColor="text1"/>
-              </w:rPr>
-            </w:pPr>
-          </w:p>
-        </w:tc>
-        <w:tc>
-          <w:tcPr>
-            <w:tcW w:w="2693" w:type="dxa"/>
-          </w:tcPr>
-          <w:p>
-            <w:pPr>
-              <w:rPr>
-                <w:b/>
-                <w:u w:val="single"/>
-                <w:lang w:val="es-CR"/>
-              </w:rPr>
-            </w:pPr>
-            <w:r>
-              <w:rPr>
-                <w:lang w:val="es-ES"/>
-              </w:rPr>
-              <w:t xml:space="preserve">La imagen es </w:t>
-            </w:r>
-            <w:proofErr w:type="spellStart"/>
-            <w:r>
-              <w:rPr>
-                <w:lang w:val="es-ES"/>
-              </w:rPr>
-              <w:t>Yexwoz</w:t>
-            </w:r>
-            <w:proofErr w:type="spellEnd"/>
-            <w:r>
-              <w:rPr>
-                <w:lang w:val="es-ES"/>
-              </w:rPr>
-              <w:t xml:space="preserve"> y el niño en una montaña rodeada de árboles, ambos con chaquetas de lluvia con capuchas arriba, está lloviendo</w:t>
-            </w:r>
-          </w:p>
-        </w:tc>
-      </w:tr>
-      <w:tr>
-        <w:tc>
-          <w:tcPr>
-            <w:tcW w:w="953" w:type="dxa"/>
-          </w:tcPr>
-          <w:p>
-            <w:pPr>
-              <w:rPr>
-                <w:b/>
-                <w:u w:val="single"/>
-                <w:lang w:val="es-CR"/>
-              </w:rPr>
-            </w:pPr>
-          </w:p>
-        </w:tc>
-        <w:tc>
-          <w:tcPr>
-            <w:tcW w:w="3011" w:type="dxa"/>
-          </w:tcPr>
-          <w:p>
-            <w:pPr>
-              <w:rPr>
-                <w:color w:val="8EAADB" w:themeColor="accent1" w:themeTint="99"/>
-              </w:rPr>
-            </w:pPr>
-            <w:r>
-              <w:rPr>
-                <w:color w:val="8EAADB" w:themeColor="accent1" w:themeTint="99"/>
-              </w:rPr>
-              <w:t>(</w:t>
-            </w:r>
-            <w:proofErr w:type="spellStart"/>
-            <w:r>
-              <w:rPr>
-                <w:color w:val="8EAADB" w:themeColor="accent1" w:themeTint="99"/>
-              </w:rPr>
-              <w:t>Yexwoz</w:t>
-            </w:r>
-            <w:proofErr w:type="spellEnd"/>
-            <w:r>
-              <w:rPr>
-                <w:color w:val="8EAADB" w:themeColor="accent1" w:themeTint="99"/>
-              </w:rPr>
-              <w:t xml:space="preserve"> goes up the light beam into the UFO)</w:t>
-            </w:r>
-          </w:p>
-          <w:p>
-            <w:pPr>
-              <w:rPr>
-                <w:b/>
-                <w:u w:val="single"/>
-                <w:lang w:val="es-CR"/>
-              </w:rPr>
-            </w:pPr>
             <w:r>
               <w:rPr>
                 <w:rStyle w:val="shorttext"/>
                 <w:color w:val="538135" w:themeColor="accent6" w:themeShade="BF"/>
                 <w:lang w:val="es-ES"/>
               </w:rPr>
-              <w:t>(</w:t>
-            </w:r>
-            <w:proofErr w:type="spellStart"/>
-            <w:r>
-              <w:rPr>
-                <w:rStyle w:val="shorttext"/>
-                <w:color w:val="538135" w:themeColor="accent6" w:themeShade="BF"/>
-                <w:lang w:val="es-ES"/>
+              <w:t xml:space="preserve"> sube por el rayo de luz al OVNI)</w:t>
+            </w:r>
+          </w:p>
+        </w:tc>
+        <w:tc>
+          <w:tcPr>
+            <w:tcW w:w="2694" w:type="dxa"/>
+          </w:tcPr>
+          <w:p>
+            <w:pPr>
+              <w:rPr>
+                <w:color w:val="000000" w:themeColor="text1"/>
+              </w:rPr>
+            </w:pPr>
+            <w:proofErr w:type="spellStart"/>
+            <w:r>
+              <w:rPr>
+                <w:color w:val="000000" w:themeColor="text1"/>
               </w:rPr>
               <w:t>Yexwoz</w:t>
             </w:r>
             <w:proofErr w:type="spellEnd"/>
             <w:r>
               <w:rPr>
-                <w:rStyle w:val="shorttext"/>
-                <w:color w:val="538135" w:themeColor="accent6" w:themeShade="BF"/>
-                <w:lang w:val="es-ES"/>
-              </w:rPr>
-              <w:t xml:space="preserve"> sube por el rayo de luz al OVNI)</w:t>
-            </w:r>
-          </w:p>
-        </w:tc>
-        <w:tc>
-          <w:tcPr>
-            <w:tcW w:w="2694" w:type="dxa"/>
-          </w:tcPr>
-          <w:p>
-            <w:pPr>
-              <w:rPr>
-                <w:color w:val="000000" w:themeColor="text1"/>
-              </w:rPr>
-            </w:pPr>
-            <w:proofErr w:type="spellStart"/>
-            <w:r>
-              <w:rPr>
-                <w:color w:val="000000" w:themeColor="text1"/>
-              </w:rPr>
-              <w:t>Yexwoz</w:t>
-            </w:r>
-            <w:proofErr w:type="spellEnd"/>
-            <w:r>
-              <w:rPr>
                 <w:color w:val="000000" w:themeColor="text1"/>
               </w:rPr>
               <w:t xml:space="preserve">: It is beautiful. Thank you. I will teach my alien friends about Costa Rica. </w:t>
@@ -12058,18 +12045,12 @@
               </w:rPr>
             </w:pPr>
             <w:proofErr w:type="spellStart"/>
-            <w:r>
-              <w:rPr>
-                <w:color w:val="000000" w:themeColor="text1"/>
-              </w:rPr>
-              <w:t>Yexwoz</w:t>
-            </w:r>
             <w:proofErr w:type="gramStart"/>
             <w:r>
               <w:rPr>
                 <w:color w:val="000000" w:themeColor="text1"/>
               </w:rPr>
-              <w:t>:Goodbye</w:t>
+              <w:t>Yexwoz:Goodbye</w:t>
             </w:r>
             <w:proofErr w:type="spellEnd"/>
             <w:proofErr w:type="gramEnd"/>
@@ -12389,8 +12370,83 @@
         </w:rPr>
         <w:t>The End.</w:t>
       </w:r>
-      <w:bookmarkStart w:id="0" w:name="_GoBack"/>
-      <w:bookmarkEnd w:id="0"/>
+    </w:p>
+    <w:p>
+      <w:pPr>
+        <w:rPr>
+          <w:color w:val="000000" w:themeColor="text1"/>
+        </w:rPr>
+      </w:pPr>
+    </w:p>
+    <w:p>
+      <w:pPr>
+        <w:rPr>
+          <w:color w:val="000000" w:themeColor="text1"/>
+        </w:rPr>
+      </w:pPr>
+      <w:proofErr w:type="spellStart"/>
+      <w:r>
+        <w:rPr>
+          <w:color w:val="000000" w:themeColor="text1"/>
+        </w:rPr>
+        <w:t>Referencias</w:t>
+      </w:r>
+      <w:proofErr w:type="spellEnd"/>
+      <w:r>
+        <w:rPr>
+          <w:color w:val="000000" w:themeColor="text1"/>
+        </w:rPr>
+        <w:t xml:space="preserve"> de </w:t>
+      </w:r>
+      <w:proofErr w:type="spellStart"/>
+      <w:r>
+        <w:rPr>
+          <w:color w:val="000000" w:themeColor="text1"/>
+        </w:rPr>
+        <w:t>los</w:t>
+      </w:r>
+      <w:proofErr w:type="spellEnd"/>
+      <w:r>
+        <w:rPr>
+          <w:color w:val="000000" w:themeColor="text1"/>
+        </w:rPr>
+        <w:t xml:space="preserve"> </w:t>
+      </w:r>
+      <w:proofErr w:type="spellStart"/>
+      <w:r>
+        <w:rPr>
+          <w:color w:val="000000" w:themeColor="text1"/>
+        </w:rPr>
+        <w:t>efectos</w:t>
+      </w:r>
+      <w:proofErr w:type="spellEnd"/>
+      <w:r>
+        <w:rPr>
+          <w:color w:val="000000" w:themeColor="text1"/>
+        </w:rPr>
+        <w:t xml:space="preserve"> de </w:t>
+      </w:r>
+      <w:proofErr w:type="spellStart"/>
+      <w:r>
+        <w:rPr>
+          <w:color w:val="000000" w:themeColor="text1"/>
+        </w:rPr>
+        <w:t>sonido</w:t>
+      </w:r>
+      <w:proofErr w:type="spellEnd"/>
+      <w:r>
+        <w:rPr>
+          <w:color w:val="000000" w:themeColor="text1"/>
+        </w:rPr>
+        <w:t>:</w:t>
+      </w:r>
+    </w:p>
+    <w:p>
+      <w:pPr>
+        <w:rPr>
+          <w:color w:val="000000" w:themeColor="text1"/>
+        </w:rPr>
+      </w:pPr>
     </w:p>
     <w:sectPr>
       <w:pgSz w:w="12240" w:h="15840"/>
@@ -12403,7 +12459,7 @@
 </file>
 
 <file path=word/styles.xml><?xml version="1.0" encoding="utf-8"?>
-<w:styles xmlns:mc="http://schemas.openxmlformats.org/markup-compatibility/2006" xmlns:r="http://schemas.openxmlformats.org/officeDocument/2006/relationships" xmlns:w="http://schemas.openxmlformats.org/wordprocessingml/2006/main" xmlns:w14="http://schemas.microsoft.com/office/word/2010/wordml" xmlns:w15="http://schemas.microsoft.com/office/word/2012/wordml" mc:Ignorable="w14 w15">
+<w:styles xmlns:mc="http://schemas.openxmlformats.org/markup-compatibility/2006" xmlns:r="http://schemas.openxmlformats.org/officeDocument/2006/relationships" xmlns:w="http://schemas.openxmlformats.org/wordprocessingml/2006/main" xmlns:w14="http://schemas.microsoft.com/office/word/2010/wordml" xmlns:w15="http://schemas.microsoft.com/office/word/2012/wordml" xmlns:w16se="http://schemas.microsoft.com/office/word/2015/wordml/symex" mc:Ignorable="w14 w15 w16se">
   <w:docDefaults>
     <w:rPrDefault>
       <w:rPr>
@@ -12867,6 +12923,17 @@
       <w:szCs w:val="18"/>
     </w:rPr>
   </w:style>
+  <w:style w:type="character" w:styleId="Hipervnculo">
+    <w:name w:val="Hyperlink"/>
+    <w:basedOn w:val="Fuentedeprrafopredeter"/>
+    <w:uiPriority w:val="99"/>
+    <w:unhideWhenUsed/>
+    <w:rsid w:val="00442F06"/>
+    <w:rPr>
+      <w:color w:val="0563C1" w:themeColor="hyperlink"/>
+      <w:u w:val="single"/>
+    </w:rPr>
+  </w:style>
 </w:styles>
 </file>
 

</xml_diff>